<commit_message>
agregué 2 preguntas más
</commit_message>
<xml_diff>
--- a/working_backwards/03_FAQ_SmartBakery.docx
+++ b/working_backwards/03_FAQ_SmartBakery.docx
@@ -234,7 +234,7 @@
                     <pic:cNvPicPr/>
                   </pic:nvPicPr>
                   <pic:blipFill>
-                    <a:blip r:embed="rId4">
+                    <a:blip r:embed="rId5">
                       <a:alphaModFix amt="25000"/>
                       <a:extLst>
                         <a:ext uri="{28A0092B-C50C-407E-A947-70E740481C1C}">
@@ -829,6 +829,8 @@
         <w:jc w:val="both"/>
         <w:rPr>
           <w:rFonts w:ascii="DM Sans" w:hAnsi="DM Sans"/>
+          <w:b/>
+          <w:bCs/>
           <w:color w:val="49210D"/>
           <w:sz w:val="22"/>
           <w:szCs w:val="22"/>
@@ -849,6 +851,8 @@
       <w:r>
         <w:rPr>
           <w:rFonts w:ascii="DM Sans" w:eastAsia="DM Sans" w:hAnsi="DM Sans" w:cs="DM Sans"/>
+          <w:b/>
+          <w:bCs/>
           <w:color w:val="49210D"/>
           <w:sz w:val="22"/>
           <w:szCs w:val="22"/>
@@ -905,7 +909,286 @@
           <w:sz w:val="22"/>
           <w:szCs w:val="22"/>
         </w:rPr>
-        <w:t xml:space="preserve"> varía según el tamaño de la panadería y el volumen de datos. Ofrecemos opciones de pago mensuales y anuales, así como descuentos por contratos a largo plazo.</w:t>
+        <w:t xml:space="preserve"> varía según </w:t>
+      </w:r>
+      <w:r>
+        <w:rPr>
+          <w:rFonts w:ascii="DM Sans" w:eastAsia="DM Sans" w:hAnsi="DM Sans" w:cs="DM Sans"/>
+          <w:color w:val="49210D"/>
+          <w:sz w:val="22"/>
+          <w:szCs w:val="22"/>
+        </w:rPr>
+        <w:t xml:space="preserve">las necesidad de cada </w:t>
+      </w:r>
+      <w:r>
+        <w:rPr>
+          <w:rFonts w:ascii="DM Sans" w:eastAsia="DM Sans" w:hAnsi="DM Sans" w:cs="DM Sans"/>
+          <w:color w:val="49210D"/>
+          <w:sz w:val="22"/>
+          <w:szCs w:val="22"/>
+        </w:rPr>
+        <w:t>panadería y el volumen de datos. Ofrecemos opciones de pago mensuales y anuales</w:t>
+      </w:r>
+      <w:r>
+        <w:rPr>
+          <w:rFonts w:ascii="DM Sans" w:eastAsia="DM Sans" w:hAnsi="DM Sans" w:cs="DM Sans"/>
+          <w:color w:val="49210D"/>
+          <w:sz w:val="22"/>
+          <w:szCs w:val="22"/>
+        </w:rPr>
+        <w:t xml:space="preserve"> que se desglosan a continuación:</w:t>
+      </w:r>
+    </w:p>
+    <w:p>
+      <w:pPr>
+        <w:spacing w:after="0" w:line="240" w:lineRule="auto"/>
+        <w:jc w:val="both"/>
+        <w:rPr>
+          <w:rFonts w:ascii="DM Sans" w:eastAsia="DM Sans" w:hAnsi="DM Sans" w:cs="DM Sans"/>
+          <w:color w:val="49210D"/>
+          <w:sz w:val="22"/>
+          <w:szCs w:val="22"/>
+        </w:rPr>
+      </w:pPr>
+      <w:r>
+        <w:rPr>
+          <w:rFonts w:ascii="DM Sans" w:eastAsia="DM Sans" w:hAnsi="DM Sans" w:cs="DM Sans"/>
+          <w:noProof/>
+          <w:color w:val="49210D"/>
+          <w:sz w:val="22"/>
+          <w:szCs w:val="22"/>
+        </w:rPr>
+        <w:drawing>
+          <wp:inline distT="0" distB="0" distL="0" distR="0" wp14:anchorId="0E6BE813" wp14:editId="38A034EE">
+            <wp:extent cx="5402580" cy="1915160"/>
+            <wp:effectExtent l="0" t="0" r="0" b="2540"/>
+            <wp:docPr id="448578584" name="Imagen 1"/>
+            <wp:cNvGraphicFramePr>
+              <a:graphicFrameLocks xmlns:a="http://schemas.openxmlformats.org/drawingml/2006/main" noChangeAspect="1"/>
+            </wp:cNvGraphicFramePr>
+            <a:graphic xmlns:a="http://schemas.openxmlformats.org/drawingml/2006/main">
+              <a:graphicData uri="http://schemas.openxmlformats.org/drawingml/2006/picture">
+                <pic:pic xmlns:pic="http://schemas.openxmlformats.org/drawingml/2006/picture">
+                  <pic:nvPicPr>
+                    <pic:cNvPr id="448578584" name="Imagen 448578584"/>
+                    <pic:cNvPicPr/>
+                  </pic:nvPicPr>
+                  <pic:blipFill>
+                    <a:blip r:embed="rId6" cstate="print">
+                      <a:extLst>
+                        <a:ext uri="{28A0092B-C50C-407E-A947-70E740481C1C}">
+                          <a14:useLocalDpi xmlns:a14="http://schemas.microsoft.com/office/drawing/2010/main" val="0"/>
+                        </a:ext>
+                      </a:extLst>
+                    </a:blip>
+                    <a:stretch>
+                      <a:fillRect/>
+                    </a:stretch>
+                  </pic:blipFill>
+                  <pic:spPr>
+                    <a:xfrm>
+                      <a:off x="0" y="0"/>
+                      <a:ext cx="5402580" cy="1915160"/>
+                    </a:xfrm>
+                    <a:prstGeom prst="rect">
+                      <a:avLst/>
+                    </a:prstGeom>
+                  </pic:spPr>
+                </pic:pic>
+              </a:graphicData>
+            </a:graphic>
+          </wp:inline>
+        </w:drawing>
+      </w:r>
+    </w:p>
+    <w:p>
+      <w:pPr>
+        <w:spacing w:after="0" w:line="240" w:lineRule="auto"/>
+        <w:jc w:val="both"/>
+        <w:rPr>
+          <w:rFonts w:ascii="DM Sans" w:hAnsi="DM Sans"/>
+          <w:color w:val="49210D"/>
+          <w:sz w:val="22"/>
+          <w:szCs w:val="22"/>
+        </w:rPr>
+      </w:pPr>
+      <w:r>
+        <w:rPr>
+          <w:rFonts w:ascii="DM Sans" w:hAnsi="DM Sans"/>
+          <w:color w:val="49210D"/>
+          <w:sz w:val="22"/>
+          <w:szCs w:val="22"/>
+        </w:rPr>
+        <w:t xml:space="preserve">El paquete más contratado tiene un costo estimado para implementar y mantener </w:t>
+      </w:r>
+      <w:r>
+        <w:rPr>
+          <w:rFonts w:ascii="DM Sans" w:hAnsi="DM Sans"/>
+          <w:b/>
+          <w:bCs/>
+          <w:color w:val="49210D"/>
+          <w:sz w:val="22"/>
+          <w:szCs w:val="22"/>
+        </w:rPr>
+        <w:t>SmartBakery</w:t>
+      </w:r>
+      <w:r>
+        <w:rPr>
+          <w:rFonts w:ascii="DM Sans" w:hAnsi="DM Sans"/>
+          <w:color w:val="49210D"/>
+          <w:sz w:val="22"/>
+          <w:szCs w:val="22"/>
+        </w:rPr>
+        <w:t xml:space="preserve"> durante un año de:</w:t>
+      </w:r>
+    </w:p>
+    <w:p>
+      <w:pPr>
+        <w:spacing w:after="0" w:line="240" w:lineRule="auto"/>
+        <w:jc w:val="both"/>
+        <w:rPr>
+          <w:rFonts w:ascii="DM Sans" w:hAnsi="DM Sans"/>
+          <w:color w:val="49210D"/>
+          <w:sz w:val="22"/>
+          <w:szCs w:val="22"/>
+        </w:rPr>
+      </w:pPr>
+    </w:p>
+    <w:p>
+      <w:pPr>
+        <w:pStyle w:val="Prrafodelista"/>
+        <w:numPr>
+          <w:ilvl w:val="0"/>
+          <w:numId w:val="1"/>
+        </w:numPr>
+        <w:jc w:val="both"/>
+        <w:rPr>
+          <w:rFonts w:ascii="DM Sans" w:hAnsi="DM Sans"/>
+          <w:color w:val="49210D"/>
+          <w:sz w:val="22"/>
+          <w:szCs w:val="22"/>
+        </w:rPr>
+      </w:pPr>
+      <w:r>
+        <w:rPr>
+          <w:rFonts w:ascii="DM Sans" w:hAnsi="DM Sans"/>
+          <w:b/>
+          <w:bCs/>
+          <w:color w:val="49210D"/>
+          <w:sz w:val="22"/>
+          <w:szCs w:val="22"/>
+        </w:rPr>
+        <w:t>Infraestructura en la nube:</w:t>
+      </w:r>
+      <w:r>
+        <w:rPr>
+          <w:rFonts w:ascii="DM Sans" w:hAnsi="DM Sans"/>
+          <w:color w:val="49210D"/>
+          <w:sz w:val="22"/>
+          <w:szCs w:val="22"/>
+        </w:rPr>
+        <w:t xml:space="preserve"> $50,000 MXN</w:t>
+      </w:r>
+    </w:p>
+    <w:p>
+      <w:pPr>
+        <w:pStyle w:val="Prrafodelista"/>
+        <w:numPr>
+          <w:ilvl w:val="0"/>
+          <w:numId w:val="1"/>
+        </w:numPr>
+        <w:jc w:val="both"/>
+        <w:rPr>
+          <w:rFonts w:ascii="DM Sans" w:hAnsi="DM Sans"/>
+          <w:color w:val="49210D"/>
+          <w:sz w:val="22"/>
+          <w:szCs w:val="22"/>
+        </w:rPr>
+      </w:pPr>
+      <w:r>
+        <w:rPr>
+          <w:rFonts w:ascii="DM Sans" w:hAnsi="DM Sans"/>
+          <w:b/>
+          <w:bCs/>
+          <w:color w:val="49210D"/>
+          <w:sz w:val="22"/>
+          <w:szCs w:val="22"/>
+        </w:rPr>
+        <w:t>Licencias de software:</w:t>
+      </w:r>
+      <w:r>
+        <w:rPr>
+          <w:rFonts w:ascii="DM Sans" w:hAnsi="DM Sans"/>
+          <w:color w:val="49210D"/>
+          <w:sz w:val="22"/>
+          <w:szCs w:val="22"/>
+        </w:rPr>
+        <w:t xml:space="preserve"> $14,000 MXN</w:t>
+      </w:r>
+    </w:p>
+    <w:p>
+      <w:pPr>
+        <w:pStyle w:val="Prrafodelista"/>
+        <w:numPr>
+          <w:ilvl w:val="0"/>
+          <w:numId w:val="1"/>
+        </w:numPr>
+        <w:jc w:val="both"/>
+        <w:rPr>
+          <w:rFonts w:ascii="DM Sans" w:hAnsi="DM Sans"/>
+          <w:color w:val="49210D"/>
+          <w:sz w:val="22"/>
+          <w:szCs w:val="22"/>
+        </w:rPr>
+      </w:pPr>
+      <w:r>
+        <w:rPr>
+          <w:rFonts w:ascii="DM Sans" w:hAnsi="DM Sans"/>
+          <w:b/>
+          <w:bCs/>
+          <w:color w:val="49210D"/>
+          <w:sz w:val="22"/>
+          <w:szCs w:val="22"/>
+        </w:rPr>
+        <w:t>Mantenimiento y soporte:</w:t>
+      </w:r>
+      <w:r>
+        <w:rPr>
+          <w:rFonts w:ascii="DM Sans" w:hAnsi="DM Sans"/>
+          <w:color w:val="49210D"/>
+          <w:sz w:val="22"/>
+          <w:szCs w:val="22"/>
+        </w:rPr>
+        <w:t xml:space="preserve"> $35,000 MXN</w:t>
+      </w:r>
+    </w:p>
+    <w:p>
+      <w:pPr>
+        <w:pStyle w:val="Prrafodelista"/>
+        <w:numPr>
+          <w:ilvl w:val="0"/>
+          <w:numId w:val="1"/>
+        </w:numPr>
+        <w:jc w:val="both"/>
+        <w:rPr>
+          <w:rFonts w:ascii="DM Sans" w:hAnsi="DM Sans"/>
+          <w:b/>
+          <w:bCs/>
+          <w:color w:val="49210D"/>
+          <w:sz w:val="22"/>
+          <w:szCs w:val="22"/>
+        </w:rPr>
+      </w:pPr>
+      <w:r>
+        <w:rPr>
+          <w:rFonts w:ascii="DM Sans" w:hAnsi="DM Sans"/>
+          <w:b/>
+          <w:bCs/>
+          <w:color w:val="49210D"/>
+          <w:sz w:val="22"/>
+          <w:szCs w:val="22"/>
+        </w:rPr>
+        <w:t>Total: $99,000 MXN</w:t>
       </w:r>
     </w:p>
     <w:p>
@@ -1120,7 +1403,7 @@
                     <pic:cNvPicPr/>
                   </pic:nvPicPr>
                   <pic:blipFill>
-                    <a:blip r:embed="rId4">
+                    <a:blip r:embed="rId5">
                       <a:alphaModFix amt="25000"/>
                       <a:extLst>
                         <a:ext uri="{28A0092B-C50C-407E-A947-70E740481C1C}">
@@ -1673,8 +1956,189 @@
           <w:sz w:val="22"/>
           <w:szCs w:val="22"/>
         </w:rPr>
-        <w:t>puede adaptarse a otros tipos de negocios o servicios que necesiten gestionar sus inventarios. Solo se neceista proveer de transacciones realizadas en al menos 3 años para iniciar la gestión a través de nuestro servicio.</w:t>
-      </w:r>
+        <w:t>puede adaptarse</w:t>
+      </w:r>
+      <w:r>
+        <w:rPr>
+          <w:rFonts w:ascii="DM Sans" w:hAnsi="DM Sans"/>
+          <w:color w:val="49210D"/>
+          <w:sz w:val="22"/>
+          <w:szCs w:val="22"/>
+        </w:rPr>
+        <w:t>, con algunos cambios,</w:t>
+      </w:r>
+      <w:r>
+        <w:rPr>
+          <w:rFonts w:ascii="DM Sans" w:hAnsi="DM Sans"/>
+          <w:color w:val="49210D"/>
+          <w:sz w:val="22"/>
+          <w:szCs w:val="22"/>
+        </w:rPr>
+        <w:t xml:space="preserve"> a otros tipos de negocios o servicios que necesiten gestionar sus inventarios. Solo se neceista proveer de transacciones realizadas en al menos 3 años para iniciar la gestión a través de nuestro servicio.</w:t>
+      </w:r>
+    </w:p>
+    <w:p>
+      <w:pPr>
+        <w:spacing w:after="0" w:line="240" w:lineRule="auto"/>
+        <w:jc w:val="both"/>
+        <w:rPr>
+          <w:rFonts w:ascii="DM Sans" w:hAnsi="DM Sans"/>
+          <w:color w:val="49210D"/>
+          <w:sz w:val="22"/>
+          <w:szCs w:val="22"/>
+        </w:rPr>
+      </w:pPr>
+    </w:p>
+    <w:p>
+      <w:pPr>
+        <w:spacing w:after="0" w:line="240" w:lineRule="auto"/>
+        <w:jc w:val="both"/>
+        <w:rPr>
+          <w:rFonts w:ascii="DM Sans" w:eastAsia="DM Sans" w:hAnsi="DM Sans" w:cs="DM Sans"/>
+          <w:b/>
+          <w:bCs/>
+          <w:color w:val="49210D"/>
+          <w:sz w:val="22"/>
+          <w:szCs w:val="22"/>
+        </w:rPr>
+      </w:pPr>
+      <w:r>
+        <w:rPr>
+          <w:rFonts w:ascii="DM Sans" w:eastAsia="DM Sans" w:hAnsi="DM Sans" w:cs="DM Sans"/>
+          <w:b/>
+          <w:bCs/>
+          <w:color w:val="49210D"/>
+          <w:sz w:val="22"/>
+          <w:szCs w:val="22"/>
+        </w:rPr>
+        <w:t>1</w:t>
+      </w:r>
+      <w:r>
+        <w:rPr>
+          <w:rFonts w:ascii="DM Sans" w:eastAsia="DM Sans" w:hAnsi="DM Sans" w:cs="DM Sans"/>
+          <w:b/>
+          <w:bCs/>
+          <w:color w:val="49210D"/>
+          <w:sz w:val="22"/>
+          <w:szCs w:val="22"/>
+        </w:rPr>
+        <w:t>8</w:t>
+      </w:r>
+      <w:r>
+        <w:rPr>
+          <w:rFonts w:ascii="DM Sans" w:eastAsia="DM Sans" w:hAnsi="DM Sans" w:cs="DM Sans"/>
+          <w:b/>
+          <w:bCs/>
+          <w:color w:val="49210D"/>
+          <w:sz w:val="22"/>
+          <w:szCs w:val="22"/>
+        </w:rPr>
+        <w:t xml:space="preserve">. </w:t>
+      </w:r>
+      <w:r>
+        <w:rPr>
+          <w:rFonts w:ascii="DM Sans" w:eastAsia="DM Sans" w:hAnsi="DM Sans" w:cs="DM Sans"/>
+          <w:b/>
+          <w:bCs/>
+          <w:color w:val="49210D"/>
+          <w:sz w:val="22"/>
+          <w:szCs w:val="22"/>
+        </w:rPr>
+        <w:t xml:space="preserve">¿Cómo se utiliza </w:t>
+      </w:r>
+      <w:r>
+        <w:rPr>
+          <w:rFonts w:ascii="DM Sans" w:eastAsia="DM Sans" w:hAnsi="DM Sans" w:cs="DM Sans"/>
+          <w:b/>
+          <w:bCs/>
+          <w:color w:val="49210D"/>
+          <w:sz w:val="22"/>
+          <w:szCs w:val="22"/>
+        </w:rPr>
+        <w:t>SmartBakery?</w:t>
+      </w:r>
+    </w:p>
+    <w:p>
+      <w:pPr>
+        <w:spacing w:after="0" w:line="240" w:lineRule="auto"/>
+        <w:jc w:val="both"/>
+        <w:rPr>
+          <w:rFonts w:ascii="DM Sans" w:hAnsi="DM Sans"/>
+          <w:color w:val="49210D"/>
+          <w:sz w:val="22"/>
+          <w:szCs w:val="22"/>
+        </w:rPr>
+      </w:pPr>
+      <w:r>
+        <w:rPr>
+          <w:rFonts w:ascii="DM Sans" w:hAnsi="DM Sans"/>
+          <w:b/>
+          <w:bCs/>
+          <w:color w:val="49210D"/>
+          <w:sz w:val="22"/>
+          <w:szCs w:val="22"/>
+        </w:rPr>
+        <w:t>SmartBakery</w:t>
+      </w:r>
+      <w:r>
+        <w:rPr>
+          <w:rFonts w:ascii="DM Sans" w:hAnsi="DM Sans"/>
+          <w:b/>
+          <w:bCs/>
+          <w:color w:val="49210D"/>
+          <w:sz w:val="22"/>
+          <w:szCs w:val="22"/>
+        </w:rPr>
+        <w:t xml:space="preserve"> </w:t>
+      </w:r>
+      <w:r>
+        <w:rPr>
+          <w:rFonts w:ascii="DM Sans" w:hAnsi="DM Sans"/>
+          <w:color w:val="49210D"/>
+          <w:sz w:val="22"/>
+          <w:szCs w:val="22"/>
+        </w:rPr>
+        <w:t>cuenta con una plataforma desde la cual se puede</w:t>
+      </w:r>
+      <w:r>
+        <w:rPr>
+          <w:rFonts w:ascii="DM Sans" w:hAnsi="DM Sans"/>
+          <w:color w:val="49210D"/>
+          <w:sz w:val="22"/>
+          <w:szCs w:val="22"/>
+        </w:rPr>
+        <w:t>n</w:t>
+      </w:r>
+      <w:r>
+        <w:rPr>
+          <w:rFonts w:ascii="DM Sans" w:hAnsi="DM Sans"/>
+          <w:color w:val="49210D"/>
+          <w:sz w:val="22"/>
+          <w:szCs w:val="22"/>
+        </w:rPr>
+        <w:t xml:space="preserve"> visualizar gráficas </w:t>
+      </w:r>
+      <w:r>
+        <w:rPr>
+          <w:rFonts w:ascii="DM Sans" w:hAnsi="DM Sans"/>
+          <w:color w:val="49210D"/>
+          <w:sz w:val="22"/>
+          <w:szCs w:val="22"/>
+        </w:rPr>
+        <w:t>de los invetarios, seleccionando en el menú superior el periodo de tiempo de interés para el análisis. Además, cuenta con una ventana para las ventas donde también se puede seleccionar el periodo de tiempo que quiere verse. Las ventanas de precios y ganancias muestran éstas por producto venidod, mismo que también se puede seleccionar en el menú superior. Finalmente, cuenta con una ventana de proyecciones en la cual se puede ver la cantidad que se espera vender por día para la próxima semana, esta sección también tiene un menú superior desplegable en el cual se puede seleccionar el pan de interés.</w:t>
+      </w:r>
+    </w:p>
+    <w:p>
+      <w:pPr>
+        <w:spacing w:after="0" w:line="240" w:lineRule="auto"/>
+        <w:jc w:val="both"/>
+        <w:rPr>
+          <w:rFonts w:ascii="DM Sans" w:hAnsi="DM Sans"/>
+          <w:color w:val="49210D"/>
+          <w:sz w:val="22"/>
+          <w:szCs w:val="22"/>
+        </w:rPr>
+      </w:pPr>
     </w:p>
     <w:sectPr>
       <w:pgSz w:w="11910" w:h="16845"/>
@@ -1683,6 +2147,127 @@
     </w:sectPr>
   </w:body>
 </w:document>
+</file>
+
+<file path=word/numbering.xml><?xml version="1.0" encoding="utf-8"?>
+<w:numbering xmlns:wpc="http://schemas.microsoft.com/office/word/2010/wordprocessingCanvas" xmlns:cx="http://schemas.microsoft.com/office/drawing/2014/chartex" xmlns:cx1="http://schemas.microsoft.com/office/drawing/2015/9/8/chartex" xmlns:cx2="http://schemas.microsoft.com/office/drawing/2015/10/21/chartex" xmlns:cx3="http://schemas.microsoft.com/office/drawing/2016/5/9/chartex" xmlns:cx4="http://schemas.microsoft.com/office/drawing/2016/5/10/chartex" xmlns:cx5="http://schemas.microsoft.com/office/drawing/2016/5/11/chartex" xmlns:cx6="http://schemas.microsoft.com/office/drawing/2016/5/12/chartex" xmlns:cx7="http://schemas.microsoft.com/office/drawing/2016/5/13/chartex" xmlns:cx8="http://schemas.microsoft.com/office/drawing/2016/5/14/chartex" xmlns:mc="http://schemas.openxmlformats.org/markup-compatibility/2006" xmlns:aink="http://schemas.microsoft.com/office/drawing/2016/ink" xmlns:am3d="http://schemas.microsoft.com/office/drawing/2017/model3d" xmlns:o="urn:schemas-microsoft-com:office:office" xmlns:oel="http://schemas.microsoft.com/office/2019/extlst" xmlns:r="http://schemas.openxmlformats.org/officeDocument/2006/relationships" xmlns:m="http://schemas.openxmlformats.org/officeDocument/2006/math" xmlns:v="urn:schemas-microsoft-com:vml" xmlns:wp14="http://schemas.microsoft.com/office/word/2010/wordprocessingDrawing" xmlns:wp="http://schemas.openxmlformats.org/drawingml/2006/wordprocessingDrawing" xmlns:w10="urn:schemas-microsoft-com:office:word" xmlns:w="http://schemas.openxmlformats.org/wordprocessingml/2006/main" xmlns:w14="http://schemas.microsoft.com/office/word/2010/wordml" xmlns:w15="http://schemas.microsoft.com/office/word/2012/wordml" xmlns:w16cex="http://schemas.microsoft.com/office/word/2018/wordml/cex" xmlns:w16cid="http://schemas.microsoft.com/office/word/2016/wordml/cid" xmlns:w16="http://schemas.microsoft.com/office/word/2018/wordml" xmlns:w16sdtdh="http://schemas.microsoft.com/office/word/2020/wordml/sdtdatahash" xmlns:w16se="http://schemas.microsoft.com/office/word/2015/wordml/symex" xmlns:wpg="http://schemas.microsoft.com/office/word/2010/wordprocessingGroup" xmlns:wpi="http://schemas.microsoft.com/office/word/2010/wordprocessingInk" xmlns:wne="http://schemas.microsoft.com/office/word/2006/wordml" xmlns:wps="http://schemas.microsoft.com/office/word/2010/wordprocessingShape" mc:Ignorable="w14 w15 w16se w16cid w16 w16cex w16sdtdh wp14">
+  <w:abstractNum w:abstractNumId="0" w15:restartNumberingAfterBreak="0">
+    <w:nsid w:val="5B6754DB"/>
+    <w:multiLevelType w:val="hybridMultilevel"/>
+    <w:tmpl w:val="599C0B42"/>
+    <w:lvl w:ilvl="0" w:tplc="080A0001">
+      <w:start w:val="1"/>
+      <w:numFmt w:val="bullet"/>
+      <w:lvlText w:val=""/>
+      <w:lvlJc w:val="left"/>
+      <w:pPr>
+        <w:ind w:left="720" w:hanging="360"/>
+      </w:pPr>
+      <w:rPr>
+        <w:rFonts w:ascii="Symbol" w:hAnsi="Symbol" w:hint="default"/>
+      </w:rPr>
+    </w:lvl>
+    <w:lvl w:ilvl="1" w:tplc="080A0003" w:tentative="1">
+      <w:start w:val="1"/>
+      <w:numFmt w:val="bullet"/>
+      <w:lvlText w:val="o"/>
+      <w:lvlJc w:val="left"/>
+      <w:pPr>
+        <w:ind w:left="1440" w:hanging="360"/>
+      </w:pPr>
+      <w:rPr>
+        <w:rFonts w:ascii="Courier New" w:hAnsi="Courier New" w:cs="Courier New" w:hint="default"/>
+      </w:rPr>
+    </w:lvl>
+    <w:lvl w:ilvl="2" w:tplc="080A0005" w:tentative="1">
+      <w:start w:val="1"/>
+      <w:numFmt w:val="bullet"/>
+      <w:lvlText w:val=""/>
+      <w:lvlJc w:val="left"/>
+      <w:pPr>
+        <w:ind w:left="2160" w:hanging="360"/>
+      </w:pPr>
+      <w:rPr>
+        <w:rFonts w:ascii="Wingdings" w:hAnsi="Wingdings" w:hint="default"/>
+      </w:rPr>
+    </w:lvl>
+    <w:lvl w:ilvl="3" w:tplc="080A0001" w:tentative="1">
+      <w:start w:val="1"/>
+      <w:numFmt w:val="bullet"/>
+      <w:lvlText w:val=""/>
+      <w:lvlJc w:val="left"/>
+      <w:pPr>
+        <w:ind w:left="2880" w:hanging="360"/>
+      </w:pPr>
+      <w:rPr>
+        <w:rFonts w:ascii="Symbol" w:hAnsi="Symbol" w:hint="default"/>
+      </w:rPr>
+    </w:lvl>
+    <w:lvl w:ilvl="4" w:tplc="080A0003" w:tentative="1">
+      <w:start w:val="1"/>
+      <w:numFmt w:val="bullet"/>
+      <w:lvlText w:val="o"/>
+      <w:lvlJc w:val="left"/>
+      <w:pPr>
+        <w:ind w:left="3600" w:hanging="360"/>
+      </w:pPr>
+      <w:rPr>
+        <w:rFonts w:ascii="Courier New" w:hAnsi="Courier New" w:cs="Courier New" w:hint="default"/>
+      </w:rPr>
+    </w:lvl>
+    <w:lvl w:ilvl="5" w:tplc="080A0005" w:tentative="1">
+      <w:start w:val="1"/>
+      <w:numFmt w:val="bullet"/>
+      <w:lvlText w:val=""/>
+      <w:lvlJc w:val="left"/>
+      <w:pPr>
+        <w:ind w:left="4320" w:hanging="360"/>
+      </w:pPr>
+      <w:rPr>
+        <w:rFonts w:ascii="Wingdings" w:hAnsi="Wingdings" w:hint="default"/>
+      </w:rPr>
+    </w:lvl>
+    <w:lvl w:ilvl="6" w:tplc="080A0001" w:tentative="1">
+      <w:start w:val="1"/>
+      <w:numFmt w:val="bullet"/>
+      <w:lvlText w:val=""/>
+      <w:lvlJc w:val="left"/>
+      <w:pPr>
+        <w:ind w:left="5040" w:hanging="360"/>
+      </w:pPr>
+      <w:rPr>
+        <w:rFonts w:ascii="Symbol" w:hAnsi="Symbol" w:hint="default"/>
+      </w:rPr>
+    </w:lvl>
+    <w:lvl w:ilvl="7" w:tplc="080A0003" w:tentative="1">
+      <w:start w:val="1"/>
+      <w:numFmt w:val="bullet"/>
+      <w:lvlText w:val="o"/>
+      <w:lvlJc w:val="left"/>
+      <w:pPr>
+        <w:ind w:left="5760" w:hanging="360"/>
+      </w:pPr>
+      <w:rPr>
+        <w:rFonts w:ascii="Courier New" w:hAnsi="Courier New" w:cs="Courier New" w:hint="default"/>
+      </w:rPr>
+    </w:lvl>
+    <w:lvl w:ilvl="8" w:tplc="080A0005" w:tentative="1">
+      <w:start w:val="1"/>
+      <w:numFmt w:val="bullet"/>
+      <w:lvlText w:val=""/>
+      <w:lvlJc w:val="left"/>
+      <w:pPr>
+        <w:ind w:left="6480" w:hanging="360"/>
+      </w:pPr>
+      <w:rPr>
+        <w:rFonts w:ascii="Wingdings" w:hAnsi="Wingdings" w:hint="default"/>
+      </w:rPr>
+    </w:lvl>
+  </w:abstractNum>
+  <w:num w:numId="1" w16cid:durableId="12004106">
+    <w:abstractNumId w:val="0"/>
+  </w:num>
+</w:numbering>
 </file>
 
 <file path=word/styles.xml><?xml version="1.0" encoding="utf-8"?>

</xml_diff>